<commit_message>
Modified the Project Description Word file.
</commit_message>
<xml_diff>
--- a/documentation/ProjectProposal-3D-EMR.docx
+++ b/documentation/ProjectProposal-3D-EMR.docx
@@ -333,6 +333,21 @@
       <w:pPr>
         <w:jc w:val="left"/>
         <w:rPr>
+          <w:lang w:val="en-CA"/>
+        </w:rPr>
+      </w:pPr>
+      <w:r>
+        <w:rPr>
+          <w:lang w:val="en-CA"/>
+        </w:rPr>
+        <w:tab/>
+        <w:t>Fadl Assaf</w:t>
+      </w:r>
+    </w:p>
+    <w:p>
+      <w:pPr>
+        <w:jc w:val="left"/>
+        <w:rPr>
           <w:b/>
           <w:lang w:val="en-CA"/>
         </w:rPr>
@@ -411,7 +426,7 @@
       <w:pPr>
         <w:jc w:val="left"/>
         <w:rPr>
-          <w:lang w:val="en-CA"/>
+          <w:rStyle w:val="Hyperlink"/>
         </w:rPr>
       </w:pPr>
       <w:r>
@@ -428,6 +443,24 @@
           <w:t>ralba085@uOttawa.ca</w:t>
         </w:r>
       </w:hyperlink>
+    </w:p>
+    <w:p>
+      <w:pPr>
+        <w:jc w:val="left"/>
+        <w:rPr>
+          <w:lang w:val="en-CA"/>
+        </w:rPr>
+      </w:pPr>
+      <w:r>
+        <w:rPr>
+          <w:rStyle w:val="Hyperlink"/>
+          <w:u w:val="none"/>
+        </w:rPr>
+        <w:tab/>
+        <w:t>fassa092@uOttawa.ca</w:t>
+      </w:r>
+      <w:bookmarkStart w:id="2" w:name="_GoBack"/>
+      <w:bookmarkEnd w:id="2"/>
     </w:p>
     <w:p>
       <w:pPr>
@@ -696,12 +729,12 @@
       <w:r>
         <w:br w:type="page"/>
       </w:r>
-      <w:bookmarkStart w:id="2" w:name="_Toc366327836"/>
+      <w:bookmarkStart w:id="3" w:name="_Toc366327836"/>
       <w:r>
         <w:lastRenderedPageBreak/>
         <w:t>Document Control Information</w:t>
       </w:r>
-      <w:bookmarkEnd w:id="2"/>
+      <w:bookmarkEnd w:id="3"/>
     </w:p>
     <w:p>
       <w:pPr>
@@ -1224,7 +1257,7 @@
           <w:color w:val="0000FF"/>
           <w:lang w:val="en-CA"/>
         </w:rPr>
-        <w:t>00/00/0000 0:00:00 AM</w:t>
+        <w:t>07/09/2013 3:14:00 PM</w:t>
       </w:r>
       <w:r>
         <w:rPr>
@@ -1458,16 +1491,16 @@
           <w:lang w:val="en-CA"/>
         </w:rPr>
       </w:pPr>
-      <w:bookmarkStart w:id="3" w:name="_Toc96324921"/>
-      <w:bookmarkStart w:id="4" w:name="_Toc366327837"/>
+      <w:bookmarkStart w:id="4" w:name="_Toc96324921"/>
+      <w:bookmarkStart w:id="5" w:name="_Toc366327837"/>
       <w:r>
         <w:rPr>
           <w:lang w:val="en-CA"/>
         </w:rPr>
         <w:t>Change History</w:t>
       </w:r>
-      <w:bookmarkEnd w:id="3"/>
       <w:bookmarkEnd w:id="4"/>
+      <w:bookmarkEnd w:id="5"/>
     </w:p>
     <w:p>
       <w:pPr>
@@ -4267,25 +4300,25 @@
       <w:r>
         <w:br w:type="page"/>
       </w:r>
-      <w:bookmarkStart w:id="5" w:name="_Toc366327838"/>
+      <w:bookmarkStart w:id="6" w:name="_Toc366327838"/>
       <w:r>
         <w:lastRenderedPageBreak/>
         <w:t>Introduction</w:t>
       </w:r>
-      <w:bookmarkEnd w:id="5"/>
+      <w:bookmarkEnd w:id="6"/>
     </w:p>
     <w:p/>
     <w:p>
       <w:pPr>
         <w:pStyle w:val="Heading2"/>
       </w:pPr>
-      <w:bookmarkStart w:id="6" w:name="_Toc4219900"/>
-      <w:bookmarkStart w:id="7" w:name="_Toc366327839"/>
+      <w:bookmarkStart w:id="7" w:name="_Toc4219900"/>
+      <w:bookmarkStart w:id="8" w:name="_Toc366327839"/>
       <w:r>
         <w:t>Document purpose</w:t>
       </w:r>
-      <w:bookmarkEnd w:id="6"/>
       <w:bookmarkEnd w:id="7"/>
+      <w:bookmarkEnd w:id="8"/>
     </w:p>
     <w:p>
       <w:r>
@@ -4294,8 +4327,6 @@
       <w:r>
         <w:t xml:space="preserve">developed by the 3D-ERM Group. The document will also provides </w:t>
       </w:r>
-      <w:bookmarkStart w:id="8" w:name="_GoBack"/>
-      <w:bookmarkEnd w:id="8"/>
     </w:p>
     <w:p/>
     <w:p>
@@ -4305,9 +4336,9 @@
       <w:bookmarkStart w:id="9" w:name="_Toc439994670"/>
       <w:bookmarkStart w:id="10" w:name="_Toc29101485"/>
       <w:bookmarkStart w:id="11" w:name="_Toc96253428"/>
-      <w:bookmarkStart w:id="12" w:name="_Toc441303030"/>
-      <w:bookmarkStart w:id="13" w:name="_Toc4219902"/>
-      <w:bookmarkStart w:id="14" w:name="_Toc366327840"/>
+      <w:bookmarkStart w:id="12" w:name="_Toc366327840"/>
+      <w:bookmarkStart w:id="13" w:name="_Toc441303030"/>
+      <w:bookmarkStart w:id="14" w:name="_Toc4219902"/>
       <w:r>
         <w:t xml:space="preserve">Document </w:t>
       </w:r>
@@ -4317,7 +4348,7 @@
       <w:bookmarkEnd w:id="9"/>
       <w:bookmarkEnd w:id="10"/>
       <w:bookmarkEnd w:id="11"/>
-      <w:bookmarkEnd w:id="14"/>
+      <w:bookmarkEnd w:id="12"/>
     </w:p>
     <w:p>
       <w:r>
@@ -4341,8 +4372,8 @@
       <w:bookmarkStart w:id="15" w:name="_Toc204416094"/>
       <w:bookmarkStart w:id="16" w:name="_Ref204863291"/>
       <w:bookmarkStart w:id="17" w:name="_Toc366327841"/>
-      <w:bookmarkEnd w:id="12"/>
       <w:bookmarkEnd w:id="13"/>
+      <w:bookmarkEnd w:id="14"/>
       <w:r>
         <w:t>Acronyms</w:t>
       </w:r>
@@ -4467,27 +4498,14 @@
       <w:r>
         <w:t xml:space="preserve">Table </w:t>
       </w:r>
-      <w:r>
-        <w:fldChar w:fldCharType="begin"/>
-      </w:r>
-      <w:r>
-        <w:instrText xml:space="preserve"> SEQ Table \* ARABIC </w:instrText>
-      </w:r>
-      <w:r>
-        <w:fldChar w:fldCharType="separate"/>
-      </w:r>
-      <w:r>
-        <w:rPr>
-          <w:noProof/>
-        </w:rPr>
-        <w:t>1</w:t>
-      </w:r>
-      <w:r>
-        <w:rPr>
-          <w:noProof/>
-        </w:rPr>
-        <w:fldChar w:fldCharType="end"/>
-      </w:r>
+      <w:fldSimple w:instr=" SEQ Table \* ARABIC ">
+        <w:r>
+          <w:rPr>
+            <w:noProof/>
+          </w:rPr>
+          <w:t>1</w:t>
+        </w:r>
+      </w:fldSimple>
       <w:bookmarkEnd w:id="18"/>
       <w:r>
         <w:t>: Table of Definitions, Acronyms and Terms</w:t>
@@ -4926,27 +4944,14 @@
       <w:r>
         <w:t xml:space="preserve">Table </w:t>
       </w:r>
-      <w:r>
-        <w:fldChar w:fldCharType="begin"/>
-      </w:r>
-      <w:r>
-        <w:instrText xml:space="preserve"> SEQ Table \* ARABIC </w:instrText>
-      </w:r>
-      <w:r>
-        <w:fldChar w:fldCharType="separate"/>
-      </w:r>
-      <w:r>
-        <w:rPr>
-          <w:noProof/>
-        </w:rPr>
-        <w:t>2</w:t>
-      </w:r>
-      <w:r>
-        <w:rPr>
-          <w:noProof/>
-        </w:rPr>
-        <w:fldChar w:fldCharType="end"/>
-      </w:r>
+      <w:fldSimple w:instr=" SEQ Table \* ARABIC ">
+        <w:r>
+          <w:rPr>
+            <w:noProof/>
+          </w:rPr>
+          <w:t>2</w:t>
+        </w:r>
+      </w:fldSimple>
       <w:bookmarkEnd w:id="36"/>
       <w:r>
         <w:t>: Project Participants</w:t>
@@ -5198,27 +5203,14 @@
       <w:r>
         <w:t xml:space="preserve">Table </w:t>
       </w:r>
-      <w:r>
-        <w:fldChar w:fldCharType="begin"/>
-      </w:r>
-      <w:r>
-        <w:instrText xml:space="preserve"> SEQ Table \* ARABIC </w:instrText>
-      </w:r>
-      <w:r>
-        <w:fldChar w:fldCharType="separate"/>
-      </w:r>
-      <w:r>
-        <w:rPr>
-          <w:noProof/>
-        </w:rPr>
-        <w:t>3</w:t>
-      </w:r>
-      <w:r>
-        <w:rPr>
-          <w:noProof/>
-        </w:rPr>
-        <w:fldChar w:fldCharType="end"/>
-      </w:r>
+      <w:fldSimple w:instr=" SEQ Table \* ARABIC ">
+        <w:r>
+          <w:rPr>
+            <w:noProof/>
+          </w:rPr>
+          <w:t>3</w:t>
+        </w:r>
+      </w:fldSimple>
       <w:bookmarkEnd w:id="46"/>
       <w:r>
         <w:t>: Dates and Milestones</w:t>
@@ -5428,27 +5420,14 @@
       <w:r>
         <w:t xml:space="preserve">Table </w:t>
       </w:r>
-      <w:r>
-        <w:fldChar w:fldCharType="begin"/>
-      </w:r>
-      <w:r>
-        <w:instrText xml:space="preserve"> SEQ Table \* ARABIC </w:instrText>
-      </w:r>
-      <w:r>
-        <w:fldChar w:fldCharType="separate"/>
-      </w:r>
-      <w:r>
-        <w:rPr>
-          <w:noProof/>
-        </w:rPr>
-        <w:t>4</w:t>
-      </w:r>
-      <w:r>
-        <w:rPr>
-          <w:noProof/>
-        </w:rPr>
-        <w:fldChar w:fldCharType="end"/>
-      </w:r>
+      <w:fldSimple w:instr=" SEQ Table \* ARABIC ">
+        <w:r>
+          <w:rPr>
+            <w:noProof/>
+          </w:rPr>
+          <w:t>4</w:t>
+        </w:r>
+      </w:fldSimple>
       <w:bookmarkEnd w:id="48"/>
       <w:r>
         <w:t>: Tasks and Timelines</w:t>
@@ -5826,7 +5805,7 @@
               <w:szCs w:val="18"/>
               <w:lang w:eastAsia="en-US"/>
             </w:rPr>
-            <w:t>4</w:t>
+            <w:t>7</w:t>
           </w:r>
           <w:r>
             <w:rPr>
@@ -5875,7 +5854,7 @@
               <w:szCs w:val="18"/>
               <w:lang w:eastAsia="en-US"/>
             </w:rPr>
-            <w:t>6</w:t>
+            <w:t>7</w:t>
           </w:r>
           <w:r>
             <w:rPr>

</xml_diff>